<commit_message>
Added ideas for eval datasets and tests
</commit_message>
<xml_diff>
--- a/doc/blog/Datasets and Considerations.docx
+++ b/doc/blog/Datasets and Considerations.docx
@@ -1025,7 +1025,51 @@
         <w:rPr>
           <w:lang w:val="en-US"/>
         </w:rPr>
-        <w:t>Testing:</w:t>
+        <w:t>Testing</w:t>
+      </w:r>
+      <w:r>
+        <w:rPr>
+          <w:lang w:val="en-US"/>
+        </w:rPr>
+        <w:t>/Evaluation</w:t>
+      </w:r>
+      <w:r>
+        <w:rPr>
+          <w:lang w:val="en-US"/>
+        </w:rPr>
+        <w:t>:</w:t>
+      </w:r>
+    </w:p>
+    <w:p>
+      <w:pPr>
+        <w:pStyle w:val="ListParagraph"/>
+        <w:numPr>
+          <w:ilvl w:val="0"/>
+          <w:numId w:val="1"/>
+        </w:numPr>
+        <w:rPr>
+          <w:lang w:val="en-US"/>
+        </w:rPr>
+      </w:pPr>
+      <w:r>
+        <w:rPr>
+          <w:lang w:val="en-US"/>
+        </w:rPr>
+        <w:t>At least one fine-tuning test for each modality</w:t>
+      </w:r>
+    </w:p>
+    <w:p>
+      <w:pPr>
+        <w:ind w:firstLine="360"/>
+        <w:rPr>
+          <w:lang w:val="en-US"/>
+        </w:rPr>
+      </w:pPr>
+      <w:r>
+        <w:rPr>
+          <w:lang w:val="en-US"/>
+        </w:rPr>
+        <w:t>Image</w:t>
       </w:r>
     </w:p>
     <w:p>
@@ -1045,11 +1089,433 @@
         </w:rPr>
         <w:t>ImageNet Top-1 Validation Accuracy</w:t>
       </w:r>
+    </w:p>
+    <w:p>
+      <w:pPr>
+        <w:pStyle w:val="ListParagraph"/>
+        <w:numPr>
+          <w:ilvl w:val="0"/>
+          <w:numId w:val="1"/>
+        </w:numPr>
+        <w:rPr>
+          <w:lang w:val="en-US"/>
+        </w:rPr>
+      </w:pPr>
+      <w:r>
+        <w:rPr>
+          <w:lang w:val="en-US"/>
+        </w:rPr>
+        <w:t>SETI Breakthrough Listen (fine-tuning and performance on submission)</w:t>
+      </w:r>
+    </w:p>
+    <w:p>
+      <w:pPr>
+        <w:ind w:left="360"/>
+        <w:rPr>
+          <w:lang w:val="en-US"/>
+        </w:rPr>
+      </w:pPr>
+      <w:r>
+        <w:rPr>
+          <w:lang w:val="en-US"/>
+        </w:rPr>
+        <w:t>Language</w:t>
+      </w:r>
+    </w:p>
+    <w:p>
+      <w:pPr>
+        <w:pStyle w:val="ListParagraph"/>
+        <w:numPr>
+          <w:ilvl w:val="0"/>
+          <w:numId w:val="1"/>
+        </w:numPr>
+        <w:rPr>
+          <w:lang w:val="en-US"/>
+        </w:rPr>
+      </w:pPr>
+      <w:r>
+        <w:rPr>
+          <w:lang w:val="en-US"/>
+        </w:rPr>
+        <w:t>NLVR2 (Fine-tuning needed?)</w:t>
+      </w:r>
+    </w:p>
+    <w:p>
+      <w:pPr>
+        <w:pStyle w:val="ListParagraph"/>
+        <w:numPr>
+          <w:ilvl w:val="0"/>
+          <w:numId w:val="1"/>
+        </w:numPr>
+        <w:rPr>
+          <w:lang w:val="en-US"/>
+        </w:rPr>
+      </w:pPr>
+      <w:r>
+        <w:rPr>
+          <w:lang w:val="en-US"/>
+        </w:rPr>
+        <w:t>MNLI (Fine-tuning)</w:t>
+      </w:r>
+    </w:p>
+    <w:p>
+      <w:pPr>
+        <w:pStyle w:val="ListParagraph"/>
+        <w:numPr>
+          <w:ilvl w:val="0"/>
+          <w:numId w:val="1"/>
+        </w:numPr>
+        <w:rPr>
+          <w:lang w:val="en-US"/>
+        </w:rPr>
+      </w:pPr>
+      <w:r>
+        <w:rPr>
+          <w:lang w:val="en-US"/>
+        </w:rPr>
+        <w:t>SST(2) (Sentiment analysis) (Fine-tuning)</w:t>
+      </w:r>
+    </w:p>
+    <w:p>
+      <w:pPr>
+        <w:ind w:left="360"/>
+        <w:rPr>
+          <w:lang w:val="en-US"/>
+        </w:rPr>
+      </w:pPr>
+      <w:r>
+        <w:rPr>
+          <w:lang w:val="en-US"/>
+        </w:rPr>
+        <w:t>Audio</w:t>
+      </w:r>
+    </w:p>
+    <w:p>
+      <w:pPr>
+        <w:pStyle w:val="ListParagraph"/>
+        <w:numPr>
+          <w:ilvl w:val="0"/>
+          <w:numId w:val="1"/>
+        </w:numPr>
+        <w:rPr>
+          <w:lang w:val="en-US"/>
+        </w:rPr>
+      </w:pPr>
+      <w:r>
+        <w:rPr>
+          <w:lang w:val="en-US"/>
+        </w:rPr>
+        <w:t xml:space="preserve">Word error rate </w:t>
+      </w:r>
+      <w:proofErr w:type="spellStart"/>
+      <w:r>
+        <w:rPr>
+          <w:lang w:val="en-US"/>
+        </w:rPr>
+        <w:t>Librispeech</w:t>
+      </w:r>
+      <w:proofErr w:type="spellEnd"/>
+      <w:r>
+        <w:rPr>
+          <w:lang w:val="en-US"/>
+        </w:rPr>
+        <w:t xml:space="preserve"> (probably test set, as model will be trained on train set)</w:t>
+      </w:r>
+    </w:p>
+    <w:p>
+      <w:pPr>
+        <w:ind w:left="360"/>
+        <w:rPr>
+          <w:lang w:val="en-US"/>
+        </w:rPr>
+      </w:pPr>
+      <w:r>
+        <w:rPr>
+          <w:lang w:val="en-US"/>
+        </w:rPr>
+        <w:t>Vision-Language</w:t>
+      </w:r>
+    </w:p>
+    <w:p>
+      <w:pPr>
+        <w:pStyle w:val="ListParagraph"/>
+        <w:numPr>
+          <w:ilvl w:val="0"/>
+          <w:numId w:val="1"/>
+        </w:numPr>
+        <w:rPr>
+          <w:lang w:val="en-US"/>
+        </w:rPr>
+      </w:pPr>
+      <w:r>
+        <w:rPr>
+          <w:lang w:val="en-US"/>
+        </w:rPr>
+        <w:t>Visual Genome test set</w:t>
+      </w:r>
+    </w:p>
+    <w:p>
+      <w:pPr>
+        <w:pStyle w:val="ListParagraph"/>
+        <w:numPr>
+          <w:ilvl w:val="0"/>
+          <w:numId w:val="1"/>
+        </w:numPr>
+        <w:rPr>
+          <w:lang w:val="en-US"/>
+        </w:rPr>
+      </w:pPr>
+      <w:r>
+        <w:rPr>
+          <w:lang w:val="en-US"/>
+        </w:rPr>
+        <w:t xml:space="preserve">COCO </w:t>
+      </w:r>
+      <w:proofErr w:type="spellStart"/>
+      <w:r>
+        <w:rPr>
+          <w:lang w:val="en-US"/>
+        </w:rPr>
+        <w:t>Karpathy</w:t>
+      </w:r>
+      <w:proofErr w:type="spellEnd"/>
+      <w:r>
+        <w:rPr>
+          <w:lang w:val="en-US"/>
+        </w:rPr>
+        <w:t xml:space="preserve"> test set</w:t>
+      </w:r>
+    </w:p>
+    <w:p>
+      <w:pPr>
+        <w:pStyle w:val="ListParagraph"/>
+        <w:numPr>
+          <w:ilvl w:val="0"/>
+          <w:numId w:val="1"/>
+        </w:numPr>
+        <w:rPr>
+          <w:lang w:val="en-US"/>
+        </w:rPr>
+      </w:pPr>
+      <w:r>
+        <w:rPr>
+          <w:lang w:val="en-US"/>
+        </w:rPr>
+        <w:t>COCO zero shot (FLAVA</w:t>
+      </w:r>
+      <w:r>
+        <w:rPr>
+          <w:lang w:val="en-US"/>
+        </w:rPr>
+        <w:t>)</w:t>
+      </w:r>
+    </w:p>
+    <w:p>
+      <w:pPr>
+        <w:pStyle w:val="ListParagraph"/>
+        <w:numPr>
+          <w:ilvl w:val="0"/>
+          <w:numId w:val="1"/>
+        </w:numPr>
+        <w:rPr>
+          <w:lang w:val="en-US"/>
+        </w:rPr>
+      </w:pPr>
+      <w:r>
+        <w:rPr>
+          <w:lang w:val="en-US"/>
+        </w:rPr>
+        <w:t>VQAv2 test-dev, test-std</w:t>
+      </w:r>
+    </w:p>
+    <w:p>
+      <w:pPr>
+        <w:ind w:left="360"/>
+        <w:rPr>
+          <w:lang w:val="en-US"/>
+        </w:rPr>
+      </w:pPr>
+      <w:r>
+        <w:rPr>
+          <w:lang w:val="en-US"/>
+        </w:rPr>
+        <w:t>Text-Audio</w:t>
+      </w:r>
+    </w:p>
+    <w:p>
+      <w:pPr>
+        <w:pStyle w:val="ListParagraph"/>
+        <w:numPr>
+          <w:ilvl w:val="0"/>
+          <w:numId w:val="1"/>
+        </w:numPr>
+        <w:rPr>
+          <w:lang w:val="en-US"/>
+        </w:rPr>
+      </w:pPr>
+      <w:proofErr w:type="spellStart"/>
+      <w:r>
+        <w:rPr>
+          <w:lang w:val="en-US"/>
+        </w:rPr>
+        <w:t>Gigaspeech</w:t>
+      </w:r>
+      <w:proofErr w:type="spellEnd"/>
+      <w:r>
+        <w:rPr>
+          <w:lang w:val="en-US"/>
+        </w:rPr>
+        <w:t xml:space="preserve"> test set</w:t>
+      </w:r>
+    </w:p>
+    <w:p>
+      <w:pPr>
+        <w:ind w:left="360"/>
+        <w:rPr>
+          <w:lang w:val="en-US"/>
+        </w:rPr>
+      </w:pPr>
+      <w:r>
+        <w:rPr>
+          <w:lang w:val="en-US"/>
+        </w:rPr>
+        <w:t>Vision-Audio</w:t>
+      </w:r>
+    </w:p>
+    <w:p>
+      <w:pPr>
+        <w:pStyle w:val="ListParagraph"/>
+        <w:numPr>
+          <w:ilvl w:val="0"/>
+          <w:numId w:val="1"/>
+        </w:numPr>
+        <w:rPr>
+          <w:lang w:val="en-US"/>
+        </w:rPr>
+      </w:pPr>
+      <w:hyperlink r:id="rId10" w:history="1">
+        <w:r>
+          <w:rPr>
+            <w:rStyle w:val="Hyperlink"/>
+            <w:lang w:val="en-US"/>
+          </w:rPr>
+          <w:t>https://www.kaggle.com/datasets/birdy654/scene-classification-images-and-audio</w:t>
+        </w:r>
+      </w:hyperlink>
       <w:r>
         <w:rPr>
           <w:lang w:val="en-US"/>
         </w:rPr>
         <w:t xml:space="preserve"> </w:t>
+      </w:r>
+    </w:p>
+    <w:p>
+      <w:pPr>
+        <w:ind w:left="360"/>
+        <w:rPr>
+          <w:lang w:val="en-US"/>
+        </w:rPr>
+      </w:pPr>
+      <w:r>
+        <w:rPr>
+          <w:lang w:val="en-US"/>
+        </w:rPr>
+        <w:t>General</w:t>
+      </w:r>
+    </w:p>
+    <w:p>
+      <w:pPr>
+        <w:pStyle w:val="ListParagraph"/>
+        <w:numPr>
+          <w:ilvl w:val="0"/>
+          <w:numId w:val="1"/>
+        </w:numPr>
+        <w:rPr>
+          <w:lang w:val="en-US"/>
+        </w:rPr>
+      </w:pPr>
+      <w:r>
+        <w:rPr>
+          <w:lang w:val="en-US"/>
+        </w:rPr>
+        <w:t xml:space="preserve">(General test sets </w:t>
+      </w:r>
+      <w:r>
+        <w:rPr>
+          <w:lang w:val="en-US"/>
+        </w:rPr>
+        <w:t xml:space="preserve">to the training sets, </w:t>
+      </w:r>
+      <w:r>
+        <w:rPr>
+          <w:lang w:val="en-US"/>
+        </w:rPr>
+        <w:t>on which the model was trained)</w:t>
+      </w:r>
+    </w:p>
+    <w:p>
+      <w:pPr>
+        <w:pStyle w:val="ListParagraph"/>
+        <w:numPr>
+          <w:ilvl w:val="0"/>
+          <w:numId w:val="1"/>
+        </w:numPr>
+        <w:rPr>
+          <w:lang w:val="en-US"/>
+        </w:rPr>
+      </w:pPr>
+      <w:r>
+        <w:rPr>
+          <w:lang w:val="en-US"/>
+        </w:rPr>
+        <w:t>Embedding similarity between examples of multimodal datasets (test set)</w:t>
+      </w:r>
+    </w:p>
+    <w:p>
+      <w:pPr>
+        <w:rPr>
+          <w:lang w:val="en-US"/>
+        </w:rPr>
+      </w:pPr>
+    </w:p>
+    <w:p>
+      <w:pPr>
+        <w:rPr>
+          <w:lang w:val="en-US"/>
+        </w:rPr>
+      </w:pPr>
+    </w:p>
+    <w:p>
+      <w:pPr>
+        <w:pStyle w:val="ListParagraph"/>
+        <w:numPr>
+          <w:ilvl w:val="0"/>
+          <w:numId w:val="1"/>
+        </w:numPr>
+        <w:rPr>
+          <w:lang w:val="en-US"/>
+        </w:rPr>
+      </w:pPr>
+      <w:r>
+        <w:rPr>
+          <w:lang w:val="en-US"/>
+        </w:rPr>
+        <w:t xml:space="preserve">(Cross-modal retrieval </w:t>
+      </w:r>
+      <w:hyperlink r:id="rId11" w:history="1">
+        <w:r>
+          <w:rPr>
+            <w:rStyle w:val="Hyperlink"/>
+            <w:lang w:val="en-US"/>
+          </w:rPr>
+          <w:t>https://arxiv.org/pdf/1706.00932.pdf</w:t>
+        </w:r>
+      </w:hyperlink>
+      <w:r>
+        <w:rPr>
+          <w:lang w:val="en-US"/>
+        </w:rPr>
+        <w:t xml:space="preserve"> Fig. 4 -&gt; Like the one visualizations method in the Deep Learning Lecture? Finding the samples with a representation closest to the one we are examining?)</w:t>
       </w:r>
     </w:p>
     <w:p>

</xml_diff>

<commit_message>
Statrted with librispeech dataset
</commit_message>
<xml_diff>
--- a/doc/blog/Datasets and Considerations.docx
+++ b/doc/blog/Datasets and Considerations.docx
@@ -13,74 +13,32 @@
         <w:rPr>
           <w:lang w:val="de-DE"/>
         </w:rPr>
-        <w:t xml:space="preserve">Datasets and </w:t>
-      </w:r>
-      <w:proofErr w:type="spellStart"/>
-      <w:r>
+        <w:t>Datasets and Considerations – 21.02.2024</w:t>
+      </w:r>
+    </w:p>
+    <w:p>
+      <w:pPr>
         <w:rPr>
           <w:lang w:val="de-DE"/>
         </w:rPr>
-        <w:t>Considerations</w:t>
-      </w:r>
-      <w:proofErr w:type="spellEnd"/>
-      <w:r>
-        <w:rPr>
-          <w:lang w:val="de-DE"/>
-        </w:rPr>
-        <w:t xml:space="preserve"> – 21.02.2024</w:t>
-      </w:r>
-    </w:p>
-    <w:p>
-      <w:pPr>
-        <w:rPr>
-          <w:lang w:val="de-DE"/>
-        </w:rPr>
-      </w:pPr>
-    </w:p>
-    <w:p>
-      <w:pPr>
-        <w:pStyle w:val="ListParagraph"/>
-        <w:numPr>
-          <w:ilvl w:val="0"/>
-          <w:numId w:val="1"/>
-        </w:numPr>
-        <w:rPr>
-          <w:lang w:val="en-US"/>
-        </w:rPr>
-      </w:pPr>
-      <w:r>
-        <w:rPr>
-          <w:lang w:val="en-US"/>
-        </w:rPr>
-        <w:t xml:space="preserve">When selecting datasets there are obvious sources from different modalities, </w:t>
-      </w:r>
-      <w:proofErr w:type="spellStart"/>
-      <w:r>
-        <w:rPr>
-          <w:lang w:val="en-US"/>
-        </w:rPr>
-        <w:t>e.g</w:t>
-      </w:r>
-      <w:proofErr w:type="spellEnd"/>
-      <w:r>
-        <w:rPr>
-          <w:lang w:val="en-US"/>
-        </w:rPr>
-        <w:t xml:space="preserve"> </w:t>
-      </w:r>
-      <w:proofErr w:type="spellStart"/>
-      <w:r>
-        <w:rPr>
-          <w:lang w:val="en-US"/>
-        </w:rPr>
-        <w:t>imagenet</w:t>
-      </w:r>
-      <w:proofErr w:type="spellEnd"/>
-      <w:r>
-        <w:rPr>
-          <w:lang w:val="en-US"/>
-        </w:rPr>
-        <w:t xml:space="preserve"> for images.</w:t>
+      </w:pPr>
+    </w:p>
+    <w:p>
+      <w:pPr>
+        <w:pStyle w:val="ListParagraph"/>
+        <w:numPr>
+          <w:ilvl w:val="0"/>
+          <w:numId w:val="1"/>
+        </w:numPr>
+        <w:rPr>
+          <w:lang w:val="en-US"/>
+        </w:rPr>
+      </w:pPr>
+      <w:r>
+        <w:rPr>
+          <w:lang w:val="en-US"/>
+        </w:rPr>
+        <w:t>When selecting datasets there are obvious sources from different modalities, e.g imagenet for images.</w:t>
       </w:r>
     </w:p>
     <w:p>
@@ -130,19 +88,11 @@
           <w:lang w:val="en-US"/>
         </w:rPr>
       </w:pPr>
-      <w:proofErr w:type="gramStart"/>
-      <w:r>
-        <w:rPr>
-          <w:lang w:val="en-US"/>
-        </w:rPr>
-        <w:t>So</w:t>
-      </w:r>
-      <w:proofErr w:type="gramEnd"/>
-      <w:r>
-        <w:rPr>
-          <w:lang w:val="en-US"/>
-        </w:rPr>
-        <w:t xml:space="preserve"> if one wants e.g. a model which can be fine-tuned on a vision-only, audio-only, text-only task, then simply training the model on different unimodal datasets should work</w:t>
+      <w:r>
+        <w:rPr>
+          <w:lang w:val="en-US"/>
+        </w:rPr>
+        <w:t>So if one wants e.g. a model which can be fine-tuned on a vision-only, audio-only, text-only task, then simply training the model on different unimodal datasets should work</w:t>
       </w:r>
     </w:p>
     <w:p>
@@ -205,21 +155,7 @@
         <w:rPr>
           <w:lang w:val="en-US"/>
         </w:rPr>
-        <w:t xml:space="preserve">Does is learn something/more over a single modality which it can then apply to this single modality (text, </w:t>
-      </w:r>
-      <w:proofErr w:type="gramStart"/>
-      <w:r>
-        <w:rPr>
-          <w:lang w:val="en-US"/>
-        </w:rPr>
-        <w:t>vision</w:t>
-      </w:r>
-      <w:proofErr w:type="gramEnd"/>
-      <w:r>
-        <w:rPr>
-          <w:lang w:val="en-US"/>
-        </w:rPr>
-        <w:t xml:space="preserve"> or audio) to improve on the respective single modality?</w:t>
+        <w:t>Does is learn something/more over a single modality which it can then apply to this single modality (text, vision or audio) to improve on the respective single modality?</w:t>
       </w:r>
     </w:p>
     <w:p>
@@ -257,19 +193,11 @@
           <w:lang w:val="en-US"/>
         </w:rPr>
       </w:pPr>
-      <w:proofErr w:type="gramStart"/>
-      <w:r>
-        <w:rPr>
-          <w:lang w:val="en-US"/>
-        </w:rPr>
-        <w:t>So</w:t>
-      </w:r>
-      <w:proofErr w:type="gramEnd"/>
-      <w:r>
-        <w:rPr>
-          <w:lang w:val="en-US"/>
-        </w:rPr>
-        <w:t xml:space="preserve"> for that multimodal datasets </w:t>
+      <w:r>
+        <w:rPr>
+          <w:lang w:val="en-US"/>
+        </w:rPr>
+        <w:t xml:space="preserve">So for that multimodal datasets </w:t>
       </w:r>
       <w:r>
         <w:rPr>
@@ -300,30 +228,8 @@
         <w:rPr>
           <w:lang w:val="en-US"/>
         </w:rPr>
-        <w:t xml:space="preserve">Interestingly, I think this means the data has to be </w:t>
-      </w:r>
-      <w:proofErr w:type="spellStart"/>
-      <w:r>
-        <w:rPr>
-          <w:lang w:val="en-US"/>
-        </w:rPr>
-        <w:t>uncurated</w:t>
-      </w:r>
-      <w:proofErr w:type="spellEnd"/>
-      <w:r>
-        <w:rPr>
-          <w:lang w:val="en-US"/>
-        </w:rPr>
-        <w:t xml:space="preserve">, so human “preprocessed” so that e.g. the text and image of a training example </w:t>
-      </w:r>
-      <w:proofErr w:type="gramStart"/>
-      <w:r>
-        <w:rPr>
-          <w:lang w:val="en-US"/>
-        </w:rPr>
-        <w:t>match</w:t>
-      </w:r>
-      <w:proofErr w:type="gramEnd"/>
+        <w:t>Interestingly, I think this means the data has to be uncurated, so human “preprocessed” so that e.g. the text and image of a training example match</w:t>
+      </w:r>
     </w:p>
     <w:p>
       <w:pPr>
@@ -340,16 +246,8 @@
         <w:rPr>
           <w:lang w:val="en-US"/>
         </w:rPr>
-        <w:t>Unless of course one would somehow extract images from the web including their captions or alt-</w:t>
-      </w:r>
-      <w:proofErr w:type="gramStart"/>
-      <w:r>
-        <w:rPr>
-          <w:lang w:val="en-US"/>
-        </w:rPr>
-        <w:t>texts</w:t>
-      </w:r>
-      <w:proofErr w:type="gramEnd"/>
+        <w:t>Unless of course one would somehow extract images from the web including their captions or alt-texts</w:t>
+      </w:r>
     </w:p>
     <w:p>
       <w:pPr>
@@ -366,60 +264,32 @@
         <w:rPr>
           <w:lang w:val="en-US"/>
         </w:rPr>
-        <w:t xml:space="preserve">So truly </w:t>
-      </w:r>
-      <w:proofErr w:type="spellStart"/>
-      <w:r>
-        <w:rPr>
-          <w:lang w:val="en-US"/>
-        </w:rPr>
-        <w:t>uncurated</w:t>
-      </w:r>
-      <w:proofErr w:type="spellEnd"/>
-      <w:r>
-        <w:rPr>
-          <w:lang w:val="en-US"/>
-        </w:rPr>
-        <w:t xml:space="preserve"> training in means of “true” self-supervised” learning only possible with training of unimodal datasets -&gt; Sound, images, and text can automatically be collected, without any human supervision.</w:t>
-      </w:r>
-    </w:p>
-    <w:p>
-      <w:pPr>
-        <w:rPr>
-          <w:lang w:val="en-US"/>
-        </w:rPr>
-      </w:pPr>
-    </w:p>
-    <w:p>
-      <w:pPr>
-        <w:pStyle w:val="ListParagraph"/>
-        <w:numPr>
-          <w:ilvl w:val="0"/>
-          <w:numId w:val="1"/>
-        </w:numPr>
-        <w:rPr>
-          <w:lang w:val="en-US"/>
-        </w:rPr>
-      </w:pPr>
-      <w:r>
-        <w:rPr>
-          <w:lang w:val="en-US"/>
-        </w:rPr>
-        <w:t xml:space="preserve">I also </w:t>
-      </w:r>
-      <w:proofErr w:type="gramStart"/>
-      <w:r>
-        <w:rPr>
-          <w:lang w:val="en-US"/>
-        </w:rPr>
-        <w:t>have to</w:t>
-      </w:r>
-      <w:proofErr w:type="gramEnd"/>
-      <w:r>
-        <w:rPr>
-          <w:lang w:val="en-US"/>
-        </w:rPr>
-        <w:t xml:space="preserve"> consider how, when training on multimodal and unimodal examples jointly, how to sample the examples, FLAVA uses empirical sampling (</w:t>
+        <w:t>So truly uncurated training in means of “true” self-supervised” learning only possible with training of unimodal datasets -&gt; Sound, images, and text can automatically be collected, without any human supervision.</w:t>
+      </w:r>
+    </w:p>
+    <w:p>
+      <w:pPr>
+        <w:rPr>
+          <w:lang w:val="en-US"/>
+        </w:rPr>
+      </w:pPr>
+    </w:p>
+    <w:p>
+      <w:pPr>
+        <w:pStyle w:val="ListParagraph"/>
+        <w:numPr>
+          <w:ilvl w:val="0"/>
+          <w:numId w:val="1"/>
+        </w:numPr>
+        <w:rPr>
+          <w:lang w:val="en-US"/>
+        </w:rPr>
+      </w:pPr>
+      <w:r>
+        <w:rPr>
+          <w:lang w:val="en-US"/>
+        </w:rPr>
+        <w:t>I also have to consider how, when training on multimodal and unimodal examples jointly, how to sample the examples, FLAVA uses empirical sampling (</w:t>
       </w:r>
       <w:hyperlink r:id="rId5" w:history="1">
         <w:r>
@@ -587,21 +457,7 @@
           <w:lang w:val="en-US"/>
         </w:rPr>
         <w:lastRenderedPageBreak/>
-        <w:t xml:space="preserve">Viable options are either Hugging Face Wikipedia, or </w:t>
-      </w:r>
-      <w:proofErr w:type="spellStart"/>
-      <w:r>
-        <w:rPr>
-          <w:lang w:val="en-US"/>
-        </w:rPr>
-        <w:t>Pytorch</w:t>
-      </w:r>
-      <w:proofErr w:type="spellEnd"/>
-      <w:r>
-        <w:rPr>
-          <w:lang w:val="en-US"/>
-        </w:rPr>
-        <w:t xml:space="preserve"> WikiText-2/103</w:t>
+        <w:t>Viable options are either Hugging Face Wikipedia, or Pytorch WikiText-2/103</w:t>
       </w:r>
     </w:p>
     <w:p>
@@ -619,16 +475,8 @@
         <w:rPr>
           <w:lang w:val="en-US"/>
         </w:rPr>
-        <w:t xml:space="preserve">Should be enough for this case, as I have less computation power </w:t>
-      </w:r>
-      <w:proofErr w:type="gramStart"/>
-      <w:r>
-        <w:rPr>
-          <w:lang w:val="en-US"/>
-        </w:rPr>
-        <w:t>available</w:t>
-      </w:r>
-      <w:proofErr w:type="gramEnd"/>
+        <w:t>Should be enough for this case, as I have less computation power available</w:t>
+      </w:r>
     </w:p>
     <w:p>
       <w:pPr>
@@ -674,28 +522,12 @@
           <w:lang w:val="en-US"/>
         </w:rPr>
       </w:pPr>
-      <w:proofErr w:type="spellStart"/>
-      <w:r>
-        <w:rPr>
-          <w:lang w:val="en-US"/>
-        </w:rPr>
-        <w:t>Pytorch</w:t>
-      </w:r>
-      <w:proofErr w:type="spellEnd"/>
-      <w:r>
-        <w:rPr>
-          <w:lang w:val="en-US"/>
-        </w:rPr>
-        <w:t xml:space="preserve"> </w:t>
-      </w:r>
-      <w:proofErr w:type="spellStart"/>
-      <w:r>
-        <w:rPr>
-          <w:lang w:val="en-US"/>
-        </w:rPr>
-        <w:t>Librispeech</w:t>
-      </w:r>
-      <w:proofErr w:type="spellEnd"/>
+      <w:r>
+        <w:rPr>
+          <w:lang w:val="en-US"/>
+        </w:rPr>
+        <w:t>Pytorch Librispeech</w:t>
+      </w:r>
     </w:p>
     <w:p>
       <w:pPr>
@@ -733,19 +565,11 @@
           <w:lang w:val="en-US"/>
         </w:rPr>
       </w:pPr>
-      <w:proofErr w:type="spellStart"/>
-      <w:r>
-        <w:rPr>
-          <w:lang w:val="en-US"/>
-        </w:rPr>
-        <w:t>CoCo</w:t>
-      </w:r>
-      <w:proofErr w:type="spellEnd"/>
-      <w:r>
-        <w:rPr>
-          <w:lang w:val="en-US"/>
-        </w:rPr>
-        <w:t xml:space="preserve"> Image captioning</w:t>
+      <w:r>
+        <w:rPr>
+          <w:lang w:val="en-US"/>
+        </w:rPr>
+        <w:t>CoCo Image captioning</w:t>
       </w:r>
     </w:p>
     <w:p>
@@ -767,26 +591,37 @@
           <w:iCs/>
           <w:lang w:val="en-US"/>
         </w:rPr>
-        <w:t xml:space="preserve">Google’s Conceptual Captions (Is </w:t>
-      </w:r>
-      <w:proofErr w:type="spellStart"/>
-      <w:r>
+        <w:t>Google’s Conceptual Captions (Is uncurated, as images and their html alt-text are crawled from the web)</w:t>
+      </w:r>
+    </w:p>
+    <w:p>
+      <w:pPr>
+        <w:pStyle w:val="ListParagraph"/>
+        <w:numPr>
+          <w:ilvl w:val="0"/>
+          <w:numId w:val="1"/>
+        </w:numPr>
         <w:rPr>
           <w:i/>
           <w:iCs/>
           <w:lang w:val="en-US"/>
         </w:rPr>
-        <w:t>uncurated</w:t>
-      </w:r>
-      <w:proofErr w:type="spellEnd"/>
-      <w:r>
+      </w:pPr>
+      <w:r>
+        <w:rPr>
+          <w:lang w:val="en-US"/>
+        </w:rPr>
+        <w:t>(FLAVA has additional Vision-Language Datasets…)</w:t>
+      </w:r>
+    </w:p>
+    <w:p>
+      <w:pPr>
         <w:rPr>
           <w:i/>
           <w:iCs/>
           <w:lang w:val="en-US"/>
         </w:rPr>
-        <w:t>, as images and their html alt-text are crawled from the web)</w:t>
-      </w:r>
+      </w:pPr>
     </w:p>
     <w:p>
       <w:pPr>
@@ -805,82 +640,39 @@
         <w:rPr>
           <w:lang w:val="en-US"/>
         </w:rPr>
-        <w:t>(FLAVA has additional Vision-Language Datasets…)</w:t>
-      </w:r>
-    </w:p>
-    <w:p>
-      <w:pPr>
+        <w:t>“See. Head. And Read: Deep Aligned Representations” use only Text-Image, Image-Audio Datasets, and show that the model automatically transfers to Text-Audio (</w:t>
+      </w:r>
+      <w:r>
+        <w:rPr>
+          <w:lang w:val="en-US"/>
+        </w:rPr>
+        <w:t>https://arxiv.org/pdf/1706.00932.pdf</w:t>
+      </w:r>
+      <w:r>
+        <w:rPr>
+          <w:lang w:val="en-US"/>
+        </w:rPr>
+        <w:t>)</w:t>
+      </w:r>
+    </w:p>
+    <w:p>
+      <w:pPr>
+        <w:pStyle w:val="ListParagraph"/>
+        <w:numPr>
+          <w:ilvl w:val="0"/>
+          <w:numId w:val="1"/>
+        </w:numPr>
         <w:rPr>
           <w:i/>
           <w:iCs/>
           <w:lang w:val="en-US"/>
         </w:rPr>
       </w:pPr>
-    </w:p>
-    <w:p>
-      <w:pPr>
-        <w:pStyle w:val="ListParagraph"/>
-        <w:numPr>
-          <w:ilvl w:val="0"/>
-          <w:numId w:val="1"/>
-        </w:numPr>
-        <w:rPr>
-          <w:i/>
-          <w:iCs/>
-          <w:lang w:val="en-US"/>
-        </w:rPr>
-      </w:pPr>
-      <w:r>
-        <w:rPr>
-          <w:lang w:val="en-US"/>
-        </w:rPr>
-        <w:t>“See. Head. And Read: Deep Aligned Representations” use only Text-Image, Image-Audio Datasets, and show that the model automatically transfers to Text-Audio (</w:t>
-      </w:r>
-      <w:r>
-        <w:rPr>
-          <w:lang w:val="en-US"/>
-        </w:rPr>
-        <w:t>https://arxiv.org/pdf/1706.00932.pdf</w:t>
-      </w:r>
-      <w:r>
-        <w:rPr>
-          <w:lang w:val="en-US"/>
-        </w:rPr>
-        <w:t>)</w:t>
-      </w:r>
-    </w:p>
-    <w:p>
-      <w:pPr>
-        <w:pStyle w:val="ListParagraph"/>
-        <w:numPr>
-          <w:ilvl w:val="0"/>
-          <w:numId w:val="1"/>
-        </w:numPr>
-        <w:rPr>
-          <w:i/>
-          <w:iCs/>
-          <w:lang w:val="en-US"/>
-        </w:rPr>
-      </w:pPr>
-      <w:r>
-        <w:rPr>
-          <w:lang w:val="en-US"/>
-        </w:rPr>
-        <w:t xml:space="preserve">But Image-Text, Text-Audio seems more intuitive -&gt; </w:t>
-      </w:r>
-      <w:proofErr w:type="spellStart"/>
-      <w:r>
-        <w:rPr>
-          <w:lang w:val="en-US"/>
-        </w:rPr>
-        <w:t>Gigaspeech</w:t>
-      </w:r>
-      <w:proofErr w:type="spellEnd"/>
-      <w:r>
-        <w:rPr>
-          <w:lang w:val="en-US"/>
-        </w:rPr>
-        <w:t xml:space="preserve"> of Hugging Face (</w:t>
+      <w:r>
+        <w:rPr>
+          <w:lang w:val="en-US"/>
+        </w:rPr>
+        <w:t>But Image-Text, Text-Audio seems more intuitive -&gt; Gigaspeech of Hugging Face (</w:t>
       </w:r>
       <w:hyperlink r:id="rId8" w:history="1">
         <w:r>
@@ -921,30 +713,14 @@
         <w:rPr>
           <w:lang w:val="en-US"/>
         </w:rPr>
-        <w:t xml:space="preserve">Also, only once image data, makes learning </w:t>
-      </w:r>
-      <w:proofErr w:type="gramStart"/>
-      <w:r>
-        <w:rPr>
-          <w:lang w:val="en-US"/>
-        </w:rPr>
-        <w:t>easier?</w:t>
-      </w:r>
-      <w:proofErr w:type="gramEnd"/>
-      <w:r>
-        <w:rPr>
-          <w:lang w:val="en-US"/>
-        </w:rPr>
-        <w:t xml:space="preserve"> Maybe check </w:t>
-      </w:r>
-      <w:proofErr w:type="gramStart"/>
-      <w:r>
-        <w:rPr>
-          <w:lang w:val="en-US"/>
-        </w:rPr>
-        <w:t>that</w:t>
-      </w:r>
-      <w:proofErr w:type="gramEnd"/>
+        <w:t>Also, only once image data, makes learning easier?</w:t>
+      </w:r>
+      <w:r>
+        <w:rPr>
+          <w:lang w:val="en-US"/>
+        </w:rPr>
+        <w:t xml:space="preserve"> Maybe check that</w:t>
+      </w:r>
     </w:p>
     <w:p>
       <w:pPr>
@@ -1205,21 +981,13 @@
         <w:rPr>
           <w:lang w:val="en-US"/>
         </w:rPr>
-        <w:t xml:space="preserve">Word error rate </w:t>
-      </w:r>
-      <w:proofErr w:type="spellStart"/>
-      <w:r>
-        <w:rPr>
-          <w:lang w:val="en-US"/>
-        </w:rPr>
-        <w:t>Librispeech</w:t>
-      </w:r>
-      <w:proofErr w:type="spellEnd"/>
-      <w:r>
-        <w:rPr>
-          <w:lang w:val="en-US"/>
-        </w:rPr>
-        <w:t xml:space="preserve"> (probably test set, as model will be trained on train set)</w:t>
+        <w:t xml:space="preserve">Word error rate Librispeech </w:t>
+      </w:r>
+      <w:r>
+        <w:rPr>
+          <w:lang w:val="en-US"/>
+        </w:rPr>
+        <w:t>test-other set</w:t>
       </w:r>
     </w:p>
     <w:p>
@@ -1269,21 +1037,7 @@
         <w:rPr>
           <w:lang w:val="en-US"/>
         </w:rPr>
-        <w:t xml:space="preserve">COCO </w:t>
-      </w:r>
-      <w:proofErr w:type="spellStart"/>
-      <w:r>
-        <w:rPr>
-          <w:lang w:val="en-US"/>
-        </w:rPr>
-        <w:t>Karpathy</w:t>
-      </w:r>
-      <w:proofErr w:type="spellEnd"/>
-      <w:r>
-        <w:rPr>
-          <w:lang w:val="en-US"/>
-        </w:rPr>
-        <w:t xml:space="preserve"> test set</w:t>
+        <w:t>COCO Karpathy test set</w:t>
       </w:r>
     </w:p>
     <w:p>
@@ -1353,19 +1107,11 @@
           <w:lang w:val="en-US"/>
         </w:rPr>
       </w:pPr>
-      <w:proofErr w:type="spellStart"/>
-      <w:r>
-        <w:rPr>
-          <w:lang w:val="en-US"/>
-        </w:rPr>
-        <w:t>Gigaspeech</w:t>
-      </w:r>
-      <w:proofErr w:type="spellEnd"/>
-      <w:r>
-        <w:rPr>
-          <w:lang w:val="en-US"/>
-        </w:rPr>
-        <w:t xml:space="preserve"> test set</w:t>
+      <w:r>
+        <w:rPr>
+          <w:lang w:val="en-US"/>
+        </w:rPr>
+        <w:t>Gigaspeech test set</w:t>
       </w:r>
     </w:p>
     <w:p>
@@ -1420,6 +1166,7 @@
         <w:rPr>
           <w:lang w:val="en-US"/>
         </w:rPr>
+        <w:lastRenderedPageBreak/>
         <w:t>General</w:t>
       </w:r>
     </w:p>
@@ -1560,16 +1307,8 @@
         <w:rPr>
           <w:lang w:val="en-US"/>
         </w:rPr>
-        <w:t xml:space="preserve">Take multiple examples from each multimodal dataset (test set), and compare representations produced by Data2Vec model trained on (1) only unimodal and (2) multimodal (+unimodal) </w:t>
-      </w:r>
-      <w:proofErr w:type="gramStart"/>
-      <w:r>
-        <w:rPr>
-          <w:lang w:val="en-US"/>
-        </w:rPr>
-        <w:t>datasets</w:t>
-      </w:r>
-      <w:proofErr w:type="gramEnd"/>
+        <w:t>Take multiple examples from each multimodal dataset (test set), and compare representations produced by Data2Vec model trained on (1) only unimodal and (2) multimodal (+unimodal) datasets</w:t>
+      </w:r>
     </w:p>
     <w:p>
       <w:pPr>

</xml_diff>